<commit_message>
Updated installer scripts and doc file
Signed-off-by: Dusan Misic <promisic@gmail.com>
</commit_message>
<xml_diff>
--- a/doc/easyrino_manual.docx
+++ b/doc/easyrino_manual.docx
@@ -1,6 +1,6 @@
 
 <file path=word/document.xml><?xml version="1.0" encoding="utf-8"?>
-<w:document xmlns:wpc="http://schemas.microsoft.com/office/word/2010/wordprocessingCanvas" xmlns:cx="http://schemas.microsoft.com/office/drawing/2014/chartex" xmlns:cx1="http://schemas.microsoft.com/office/drawing/2015/9/8/chartex" xmlns:cx2="http://schemas.microsoft.com/office/drawing/2015/10/21/chartex" xmlns:mc="http://schemas.openxmlformats.org/markup-compatibility/2006" xmlns:o="urn:schemas-microsoft-com:office:office" xmlns:r="http://schemas.openxmlformats.org/officeDocument/2006/relationships" xmlns:m="http://schemas.openxmlformats.org/officeDocument/2006/math" xmlns:v="urn:schemas-microsoft-com:vml" xmlns:wp14="http://schemas.microsoft.com/office/word/2010/wordprocessingDrawing" xmlns:wp="http://schemas.openxmlformats.org/drawingml/2006/wordprocessingDrawing" xmlns:w10="urn:schemas-microsoft-com:office:word" xmlns:w="http://schemas.openxmlformats.org/wordprocessingml/2006/main" xmlns:w14="http://schemas.microsoft.com/office/word/2010/wordml" xmlns:w15="http://schemas.microsoft.com/office/word/2012/wordml" xmlns:w16se="http://schemas.microsoft.com/office/word/2015/wordml/symex" xmlns:wpg="http://schemas.microsoft.com/office/word/2010/wordprocessingGroup" xmlns:wpi="http://schemas.microsoft.com/office/word/2010/wordprocessingInk" xmlns:wne="http://schemas.microsoft.com/office/word/2006/wordml" xmlns:wps="http://schemas.microsoft.com/office/word/2010/wordprocessingShape" mc:Ignorable="w14 w15 w16se wp14">
+<w:document xmlns:wpc="http://schemas.microsoft.com/office/word/2010/wordprocessingCanvas" xmlns:cx="http://schemas.microsoft.com/office/drawing/2014/chartex" xmlns:cx1="http://schemas.microsoft.com/office/drawing/2015/9/8/chartex" xmlns:cx2="http://schemas.microsoft.com/office/drawing/2015/10/21/chartex" xmlns:cx3="http://schemas.microsoft.com/office/drawing/2016/5/9/chartex" xmlns:cx4="http://schemas.microsoft.com/office/drawing/2016/5/10/chartex" xmlns:cx5="http://schemas.microsoft.com/office/drawing/2016/5/11/chartex" xmlns:cx6="http://schemas.microsoft.com/office/drawing/2016/5/12/chartex" xmlns:cx7="http://schemas.microsoft.com/office/drawing/2016/5/13/chartex" xmlns:cx8="http://schemas.microsoft.com/office/drawing/2016/5/14/chartex" xmlns:mc="http://schemas.openxmlformats.org/markup-compatibility/2006" xmlns:aink="http://schemas.microsoft.com/office/drawing/2016/ink" xmlns:am3d="http://schemas.microsoft.com/office/drawing/2017/model3d" xmlns:o="urn:schemas-microsoft-com:office:office" xmlns:r="http://schemas.openxmlformats.org/officeDocument/2006/relationships" xmlns:m="http://schemas.openxmlformats.org/officeDocument/2006/math" xmlns:v="urn:schemas-microsoft-com:vml" xmlns:wp14="http://schemas.microsoft.com/office/word/2010/wordprocessingDrawing" xmlns:wp="http://schemas.openxmlformats.org/drawingml/2006/wordprocessingDrawing" xmlns:w10="urn:schemas-microsoft-com:office:word" xmlns:w="http://schemas.openxmlformats.org/wordprocessingml/2006/main" xmlns:w14="http://schemas.microsoft.com/office/word/2010/wordml" xmlns:w15="http://schemas.microsoft.com/office/word/2012/wordml" xmlns:w16cid="http://schemas.microsoft.com/office/word/2016/wordml/cid" xmlns:w16se="http://schemas.microsoft.com/office/word/2015/wordml/symex" xmlns:wpg="http://schemas.microsoft.com/office/word/2010/wordprocessingGroup" xmlns:wpi="http://schemas.microsoft.com/office/word/2010/wordprocessingInk" xmlns:wne="http://schemas.microsoft.com/office/word/2006/wordml" xmlns:wps="http://schemas.microsoft.com/office/word/2010/wordprocessingShape" mc:Ignorable="w14 w15 w16se w16cid wp14">
   <w:body>
     <w:p>
       <w:pPr>
@@ -12,7 +12,7 @@
           <w:lang w:eastAsia="sr-Latn-RS"/>
         </w:rPr>
         <w:drawing>
-          <wp:inline distT="0" distB="0" distL="0" distR="0" wp14:anchorId="57D9D1BC" wp14:editId="5A500232">
+          <wp:inline distT="0" distB="0" distL="0" distR="0" wp14:anchorId="609C8889" wp14:editId="702ED61E">
             <wp:extent cx="1608367" cy="1200150"/>
             <wp:effectExtent l="0" t="0" r="0" b="0"/>
             <wp:docPr id="1" name="Picture 1"/>
@@ -64,7 +64,7 @@
           <w:lang w:eastAsia="sr-Latn-RS"/>
         </w:rPr>
         <w:drawing>
-          <wp:anchor distT="0" distB="0" distL="114300" distR="114300" simplePos="0" relativeHeight="251658240" behindDoc="1" locked="0" layoutInCell="1" allowOverlap="1" wp14:anchorId="30744C0B" wp14:editId="7895FC83">
+          <wp:anchor distT="0" distB="0" distL="114300" distR="114300" simplePos="0" relativeHeight="251658240" behindDoc="1" locked="0" layoutInCell="1" allowOverlap="1" wp14:anchorId="4FD941BF" wp14:editId="5CBC182C">
             <wp:simplePos x="0" y="0"/>
             <wp:positionH relativeFrom="column">
               <wp:posOffset>1800225</wp:posOffset>
@@ -212,30 +212,31 @@
         </w:rPr>
         <w:t xml:space="preserve">Autor: Dušan Mišić </w:t>
       </w:r>
-      <w:r>
-        <w:fldChar w:fldCharType="begin"/>
-      </w:r>
-      <w:r>
-        <w:instrText xml:space="preserve"> HYPERLINK "mailto:promisic@gmail.com" </w:instrText>
-      </w:r>
-      <w:r>
-        <w:fldChar w:fldCharType="separate"/>
-      </w:r>
-      <w:r>
-        <w:rPr>
-          <w:rStyle w:val="Hyperlink"/>
+      <w:hyperlink r:id="rId7" w:history="1">
+        <w:r>
+          <w:rPr>
+            <w:rStyle w:val="Hyperlink"/>
+            <w:sz w:val="28"/>
+            <w:lang w:val="en-US"/>
+          </w:rPr>
+          <w:t>promisic@gmail.com</w:t>
+        </w:r>
+      </w:hyperlink>
+    </w:p>
+    <w:p>
+      <w:pPr>
+        <w:jc w:val="center"/>
+        <w:rPr>
           <w:sz w:val="28"/>
           <w:lang w:val="en-US"/>
         </w:rPr>
-        <w:t>promisic@gmail.com</w:t>
-      </w:r>
-      <w:r>
-        <w:rPr>
-          <w:rStyle w:val="Hyperlink"/>
+      </w:pPr>
+      <w:r>
+        <w:rPr>
           <w:sz w:val="28"/>
           <w:lang w:val="en-US"/>
         </w:rPr>
-        <w:fldChar w:fldCharType="end"/>
+        <w:t>Ustanova Sportski centar “Bor”</w:t>
       </w:r>
     </w:p>
     <w:p>
@@ -246,80 +247,7 @@
           <w:lang w:val="en-US"/>
         </w:rPr>
       </w:pPr>
-      <w:proofErr w:type="spellStart"/>
-      <w:r>
-        <w:rPr>
-          <w:sz w:val="28"/>
-          <w:lang w:val="en-US"/>
-        </w:rPr>
-        <w:t>Ustanova</w:t>
-      </w:r>
-      <w:proofErr w:type="spellEnd"/>
-      <w:r>
-        <w:rPr>
-          <w:sz w:val="28"/>
-          <w:lang w:val="en-US"/>
-        </w:rPr>
-        <w:t xml:space="preserve"> </w:t>
-      </w:r>
-      <w:proofErr w:type="spellStart"/>
-      <w:r>
-        <w:rPr>
-          <w:sz w:val="28"/>
-          <w:lang w:val="en-US"/>
-        </w:rPr>
-        <w:t>Sportski</w:t>
-      </w:r>
-      <w:proofErr w:type="spellEnd"/>
-      <w:r>
-        <w:rPr>
-          <w:sz w:val="28"/>
-          <w:lang w:val="en-US"/>
-        </w:rPr>
-        <w:t xml:space="preserve"> </w:t>
-      </w:r>
-      <w:proofErr w:type="spellStart"/>
-      <w:r>
-        <w:rPr>
-          <w:sz w:val="28"/>
-          <w:lang w:val="en-US"/>
-        </w:rPr>
-        <w:t>centar</w:t>
-      </w:r>
-      <w:proofErr w:type="spellEnd"/>
-      <w:r>
-        <w:rPr>
-          <w:sz w:val="28"/>
-          <w:lang w:val="en-US"/>
-        </w:rPr>
-        <w:t xml:space="preserve"> “</w:t>
-      </w:r>
-      <w:proofErr w:type="spellStart"/>
-      <w:r>
-        <w:rPr>
-          <w:sz w:val="28"/>
-          <w:lang w:val="en-US"/>
-        </w:rPr>
-        <w:t>Bor</w:t>
-      </w:r>
-      <w:proofErr w:type="spellEnd"/>
-      <w:r>
-        <w:rPr>
-          <w:sz w:val="28"/>
-          <w:lang w:val="en-US"/>
-        </w:rPr>
-        <w:t>”</w:t>
-      </w:r>
-    </w:p>
-    <w:p>
-      <w:pPr>
-        <w:jc w:val="center"/>
-        <w:rPr>
-          <w:sz w:val="28"/>
-          <w:lang w:val="en-US"/>
-        </w:rPr>
-      </w:pPr>
-      <w:hyperlink r:id="rId7" w:history="1">
+      <w:hyperlink r:id="rId8" w:history="1">
         <w:r>
           <w:rPr>
             <w:rStyle w:val="Hyperlink"/>
@@ -404,8 +332,17 @@
           <w:sz w:val="28"/>
           <w:lang w:val="en-US"/>
         </w:rPr>
-        <w:t xml:space="preserve"> - 2017</w:t>
-      </w:r>
+        <w:t xml:space="preserve"> - 201</w:t>
+      </w:r>
+      <w:r>
+        <w:rPr>
+          <w:sz w:val="28"/>
+          <w:lang w:val="en-US"/>
+        </w:rPr>
+        <w:t>9</w:t>
+      </w:r>
+      <w:bookmarkStart w:id="0" w:name="_GoBack"/>
+      <w:bookmarkEnd w:id="0"/>
     </w:p>
     <w:p>
       <w:pPr>
@@ -418,7 +355,7 @@
           <w:u w:val="single"/>
         </w:rPr>
       </w:pPr>
-      <w:bookmarkStart w:id="0" w:name="Intro"/>
+      <w:bookmarkStart w:id="1" w:name="Intro"/>
       <w:r>
         <w:rPr>
           <w:b/>
@@ -429,7 +366,7 @@
         <w:lastRenderedPageBreak/>
         <w:t>1. Šta je EasyRino?</w:t>
       </w:r>
-      <w:bookmarkEnd w:id="0"/>
+      <w:bookmarkEnd w:id="1"/>
     </w:p>
     <w:p>
       <w:pPr>
@@ -1005,7 +942,7 @@
           <w:lang w:eastAsia="sr-Latn-RS"/>
         </w:rPr>
         <w:drawing>
-          <wp:inline distT="0" distB="0" distL="0" distR="0">
+          <wp:inline distT="0" distB="0" distL="0" distR="0" wp14:anchorId="36F83D61" wp14:editId="6C579391">
             <wp:extent cx="2143125" cy="616841"/>
             <wp:effectExtent l="0" t="0" r="0" b="4445"/>
             <wp:docPr id="4" name="Picture 4"/>
@@ -1020,7 +957,7 @@
                     <pic:cNvPicPr/>
                   </pic:nvPicPr>
                   <pic:blipFill>
-                    <a:blip r:embed="rId8">
+                    <a:blip r:embed="rId9">
                       <a:extLst>
                         <a:ext uri="{28A0092B-C50C-407E-A947-70E740481C1C}">
                           <a14:useLocalDpi xmlns:a14="http://schemas.microsoft.com/office/drawing/2010/main" val="0"/>
@@ -1160,7 +1097,7 @@
           <w:lang w:eastAsia="sr-Latn-RS"/>
         </w:rPr>
         <w:drawing>
-          <wp:inline distT="0" distB="0" distL="0" distR="0">
+          <wp:inline distT="0" distB="0" distL="0" distR="0" wp14:anchorId="76C52000" wp14:editId="0369A9CC">
             <wp:extent cx="5731510" cy="2891155"/>
             <wp:effectExtent l="0" t="0" r="2540" b="4445"/>
             <wp:docPr id="5" name="Picture 5"/>
@@ -1175,7 +1112,7 @@
                     <pic:cNvPicPr/>
                   </pic:nvPicPr>
                   <pic:blipFill>
-                    <a:blip r:embed="rId9">
+                    <a:blip r:embed="rId10">
                       <a:extLst>
                         <a:ext uri="{28A0092B-C50C-407E-A947-70E740481C1C}">
                           <a14:useLocalDpi xmlns:a14="http://schemas.microsoft.com/office/drawing/2010/main" val="0"/>
@@ -1246,7 +1183,7 @@
           <w:lang w:eastAsia="sr-Latn-RS"/>
         </w:rPr>
         <w:drawing>
-          <wp:inline distT="0" distB="0" distL="0" distR="0">
+          <wp:inline distT="0" distB="0" distL="0" distR="0" wp14:anchorId="07A3AC16" wp14:editId="2D0D8B94">
             <wp:extent cx="5731510" cy="2914650"/>
             <wp:effectExtent l="0" t="0" r="2540" b="0"/>
             <wp:docPr id="6" name="Picture 6"/>
@@ -1261,7 +1198,7 @@
                     <pic:cNvPicPr/>
                   </pic:nvPicPr>
                   <pic:blipFill>
-                    <a:blip r:embed="rId10">
+                    <a:blip r:embed="rId11">
                       <a:extLst>
                         <a:ext uri="{28A0092B-C50C-407E-A947-70E740481C1C}">
                           <a14:useLocalDpi xmlns:a14="http://schemas.microsoft.com/office/drawing/2010/main" val="0"/>
@@ -1401,6 +1338,7 @@
           <w:szCs w:val="24"/>
           <w:u w:val="single"/>
         </w:rPr>
+        <w:lastRenderedPageBreak/>
         <w:t>6. Razlike između EasyRino i RINO Excel obrasca:</w:t>
       </w:r>
     </w:p>
@@ -1805,8 +1743,6 @@
         </w:rPr>
         <w:t>činom korišćenja ovog programa V</w:t>
       </w:r>
-      <w:bookmarkStart w:id="1" w:name="_GoBack"/>
-      <w:bookmarkEnd w:id="1"/>
       <w:r>
         <w:rPr>
           <w:sz w:val="24"/>
@@ -1843,7 +1779,7 @@
 </file>
 
 <file path=word/numbering.xml><?xml version="1.0" encoding="utf-8"?>
-<w:numbering xmlns:wpc="http://schemas.microsoft.com/office/word/2010/wordprocessingCanvas" xmlns:cx="http://schemas.microsoft.com/office/drawing/2014/chartex" xmlns:cx1="http://schemas.microsoft.com/office/drawing/2015/9/8/chartex" xmlns:cx2="http://schemas.microsoft.com/office/drawing/2015/10/21/chartex" xmlns:mc="http://schemas.openxmlformats.org/markup-compatibility/2006" xmlns:o="urn:schemas-microsoft-com:office:office" xmlns:r="http://schemas.openxmlformats.org/officeDocument/2006/relationships" xmlns:m="http://schemas.openxmlformats.org/officeDocument/2006/math" xmlns:v="urn:schemas-microsoft-com:vml" xmlns:wp14="http://schemas.microsoft.com/office/word/2010/wordprocessingDrawing" xmlns:wp="http://schemas.openxmlformats.org/drawingml/2006/wordprocessingDrawing" xmlns:w10="urn:schemas-microsoft-com:office:word" xmlns:w="http://schemas.openxmlformats.org/wordprocessingml/2006/main" xmlns:w14="http://schemas.microsoft.com/office/word/2010/wordml" xmlns:w15="http://schemas.microsoft.com/office/word/2012/wordml" xmlns:w16se="http://schemas.microsoft.com/office/word/2015/wordml/symex" xmlns:wpg="http://schemas.microsoft.com/office/word/2010/wordprocessingGroup" xmlns:wpi="http://schemas.microsoft.com/office/word/2010/wordprocessingInk" xmlns:wne="http://schemas.microsoft.com/office/word/2006/wordml" xmlns:wps="http://schemas.microsoft.com/office/word/2010/wordprocessingShape" mc:Ignorable="w14 w15 w16se wp14">
+<w:numbering xmlns:wpc="http://schemas.microsoft.com/office/word/2010/wordprocessingCanvas" xmlns:cx="http://schemas.microsoft.com/office/drawing/2014/chartex" xmlns:cx1="http://schemas.microsoft.com/office/drawing/2015/9/8/chartex" xmlns:cx2="http://schemas.microsoft.com/office/drawing/2015/10/21/chartex" xmlns:cx3="http://schemas.microsoft.com/office/drawing/2016/5/9/chartex" xmlns:cx4="http://schemas.microsoft.com/office/drawing/2016/5/10/chartex" xmlns:cx5="http://schemas.microsoft.com/office/drawing/2016/5/11/chartex" xmlns:cx6="http://schemas.microsoft.com/office/drawing/2016/5/12/chartex" xmlns:cx7="http://schemas.microsoft.com/office/drawing/2016/5/13/chartex" xmlns:cx8="http://schemas.microsoft.com/office/drawing/2016/5/14/chartex" xmlns:mc="http://schemas.openxmlformats.org/markup-compatibility/2006" xmlns:aink="http://schemas.microsoft.com/office/drawing/2016/ink" xmlns:am3d="http://schemas.microsoft.com/office/drawing/2017/model3d" xmlns:o="urn:schemas-microsoft-com:office:office" xmlns:r="http://schemas.openxmlformats.org/officeDocument/2006/relationships" xmlns:m="http://schemas.openxmlformats.org/officeDocument/2006/math" xmlns:v="urn:schemas-microsoft-com:vml" xmlns:wp14="http://schemas.microsoft.com/office/word/2010/wordprocessingDrawing" xmlns:wp="http://schemas.openxmlformats.org/drawingml/2006/wordprocessingDrawing" xmlns:w10="urn:schemas-microsoft-com:office:word" xmlns:w="http://schemas.openxmlformats.org/wordprocessingml/2006/main" xmlns:w14="http://schemas.microsoft.com/office/word/2010/wordml" xmlns:w15="http://schemas.microsoft.com/office/word/2012/wordml" xmlns:w16cid="http://schemas.microsoft.com/office/word/2016/wordml/cid" xmlns:w16se="http://schemas.microsoft.com/office/word/2015/wordml/symex" xmlns:wpg="http://schemas.microsoft.com/office/word/2010/wordprocessingGroup" xmlns:wpi="http://schemas.microsoft.com/office/word/2010/wordprocessingInk" xmlns:wne="http://schemas.microsoft.com/office/word/2006/wordml" xmlns:wps="http://schemas.microsoft.com/office/word/2010/wordprocessingShape" mc:Ignorable="w14 w15 w16se w16cid wp14">
   <w:abstractNum w:abstractNumId="0" w15:restartNumberingAfterBreak="0">
     <w:nsid w:val="26803A12"/>
     <w:multiLevelType w:val="hybridMultilevel"/>
@@ -2288,7 +2224,7 @@
 </file>
 
 <file path=word/styles.xml><?xml version="1.0" encoding="utf-8"?>
-<w:styles xmlns:mc="http://schemas.openxmlformats.org/markup-compatibility/2006" xmlns:r="http://schemas.openxmlformats.org/officeDocument/2006/relationships" xmlns:w="http://schemas.openxmlformats.org/wordprocessingml/2006/main" xmlns:w14="http://schemas.microsoft.com/office/word/2010/wordml" xmlns:w15="http://schemas.microsoft.com/office/word/2012/wordml" xmlns:w16se="http://schemas.microsoft.com/office/word/2015/wordml/symex" mc:Ignorable="w14 w15 w16se">
+<w:styles xmlns:mc="http://schemas.openxmlformats.org/markup-compatibility/2006" xmlns:r="http://schemas.openxmlformats.org/officeDocument/2006/relationships" xmlns:w="http://schemas.openxmlformats.org/wordprocessingml/2006/main" xmlns:w14="http://schemas.microsoft.com/office/word/2010/wordml" xmlns:w15="http://schemas.microsoft.com/office/word/2012/wordml" xmlns:w16cid="http://schemas.microsoft.com/office/word/2016/wordml/cid" xmlns:w16se="http://schemas.microsoft.com/office/word/2015/wordml/symex" mc:Ignorable="w14 w15 w16se w16cid">
   <w:docDefaults>
     <w:rPrDefault>
       <w:rPr>
@@ -2304,7 +2240,7 @@
       </w:pPr>
     </w:pPrDefault>
   </w:docDefaults>
-  <w:latentStyles w:defLockedState="0" w:defUIPriority="99" w:defSemiHidden="0" w:defUnhideWhenUsed="0" w:defQFormat="0" w:count="373">
+  <w:latentStyles w:defLockedState="0" w:defUIPriority="99" w:defSemiHidden="0" w:defUnhideWhenUsed="0" w:defQFormat="0" w:count="377">
     <w:lsdException w:name="Normal" w:uiPriority="0" w:qFormat="1"/>
     <w:lsdException w:name="heading 1" w:uiPriority="9" w:qFormat="1"/>
     <w:lsdException w:name="heading 2" w:semiHidden="1" w:uiPriority="9" w:unhideWhenUsed="1" w:qFormat="1"/>
@@ -2410,7 +2346,6 @@
     <w:lsdException w:name="HTML Sample" w:semiHidden="1" w:unhideWhenUsed="1"/>
     <w:lsdException w:name="HTML Typewriter" w:semiHidden="1" w:unhideWhenUsed="1"/>
     <w:lsdException w:name="HTML Variable" w:semiHidden="1" w:unhideWhenUsed="1"/>
-    <w:lsdException w:name="Normal Table" w:semiHidden="1" w:unhideWhenUsed="1"/>
     <w:lsdException w:name="annotation subject" w:semiHidden="1" w:unhideWhenUsed="1"/>
     <w:lsdException w:name="No List" w:semiHidden="1" w:unhideWhenUsed="1"/>
     <w:lsdException w:name="Outline List 1" w:semiHidden="1" w:unhideWhenUsed="1"/>
@@ -2454,10 +2389,8 @@
     <w:lsdException w:name="Table Elegant" w:semiHidden="1" w:unhideWhenUsed="1"/>
     <w:lsdException w:name="Table Professional" w:semiHidden="1" w:unhideWhenUsed="1"/>
     <w:lsdException w:name="Table Subtle 1" w:semiHidden="1" w:unhideWhenUsed="1"/>
-    <w:lsdException w:name="Table Subtle 2" w:semiHidden="1" w:unhideWhenUsed="1"/>
     <w:lsdException w:name="Table Web 1" w:semiHidden="1" w:unhideWhenUsed="1"/>
     <w:lsdException w:name="Table Web 2" w:semiHidden="1" w:unhideWhenUsed="1"/>
-    <w:lsdException w:name="Table Web 3" w:semiHidden="1" w:unhideWhenUsed="1"/>
     <w:lsdException w:name="Balloon Text" w:semiHidden="1" w:unhideWhenUsed="1"/>
     <w:lsdException w:name="Table Grid" w:uiPriority="39"/>
     <w:lsdException w:name="Table Theme" w:semiHidden="1" w:unhideWhenUsed="1"/>
@@ -2678,6 +2611,10 @@
     <w:lsdException w:name="List Table 7 Colorful Accent 6" w:uiPriority="52"/>
     <w:lsdException w:name="Mention" w:semiHidden="1" w:unhideWhenUsed="1"/>
     <w:lsdException w:name="Smart Hyperlink" w:semiHidden="1" w:unhideWhenUsed="1"/>
+    <w:lsdException w:name="Hashtag" w:semiHidden="1" w:unhideWhenUsed="1"/>
+    <w:lsdException w:name="Unresolved Mention" w:semiHidden="1" w:unhideWhenUsed="1"/>
+    <w:lsdException w:name="Smart Link" w:semiHidden="1" w:unhideWhenUsed="1"/>
+    <w:lsdException w:name="Smart Link Error" w:semiHidden="1" w:unhideWhenUsed="1"/>
   </w:latentStyles>
   <w:style w:type="paragraph" w:default="1" w:styleId="Normal">
     <w:name w:val="Normal"/>

</xml_diff>